<commit_message>
updates to readme and code
</commit_message>
<xml_diff>
--- a/products/manuscript/11-23-19-Beaudry_Project_Template.docx
+++ b/products/manuscript/11-23-19-Beaudry_Project_Template.docx
@@ -89,7 +89,7 @@
         <w:pStyle w:val="Date"/>
       </w:pPr>
       <w:r>
-        <w:t xml:space="preserve">2019-11-23</w:t>
+        <w:t xml:space="preserve">2019-11-26</w:t>
       </w:r>
     </w:p>
     <w:p>
@@ -1177,7 +1177,7 @@
       <w:r>
         <w:drawing>
           <wp:inline>
-            <wp:extent cx="5334000" cy="3294076"/>
+            <wp:extent cx="5334000" cy="3295449"/>
             <wp:effectExtent b="0" l="0" r="0" t="0"/>
             <wp:docPr descr="Figure 1: Frequency of occurrence of samples positive based on water quality indicator Enterococcus spp. in stormwater ponds in Calgary, Alberta." title="" id="1" name="Picture"/>
             <a:graphic>
@@ -1198,7 +1198,7 @@
                   <pic:spPr bwMode="auto">
                     <a:xfrm>
                       <a:off x="0" y="0"/>
-                      <a:ext cx="5334000" cy="3294076"/>
+                      <a:ext cx="5334000" cy="3295449"/>
                     </a:xfrm>
                     <a:prstGeom prst="rect">
                       <a:avLst/>
@@ -1285,7 +1285,7 @@
       <w:r>
         <w:drawing>
           <wp:inline>
-            <wp:extent cx="5334000" cy="3294076"/>
+            <wp:extent cx="5334000" cy="3295449"/>
             <wp:effectExtent b="0" l="0" r="0" t="0"/>
             <wp:docPr descr="Figure 2: Frequency of occurrence of samples positive based on water quality indicator Enterococcus spp. broken down by sampling site at McCall Lake in Calgary, Alberta." title="" id="1" name="Picture"/>
             <a:graphic>
@@ -1306,7 +1306,7 @@
                   <pic:spPr bwMode="auto">
                     <a:xfrm>
                       <a:off x="0" y="0"/>
-                      <a:ext cx="5334000" cy="3294076"/>
+                      <a:ext cx="5334000" cy="3295449"/>
                     </a:xfrm>
                     <a:prstGeom prst="rect">
                       <a:avLst/>
@@ -1355,7 +1355,7 @@
       <w:r>
         <w:drawing>
           <wp:inline>
-            <wp:extent cx="5334000" cy="3294076"/>
+            <wp:extent cx="5334000" cy="3295449"/>
             <wp:effectExtent b="0" l="0" r="0" t="0"/>
             <wp:docPr descr="Figure 3: Frequency of occurrence of samples positive based on water quality indicator Enterococcus spp. broken down by sampling site at Country Hills in Calgary, Alberta." title="" id="1" name="Picture"/>
             <a:graphic>
@@ -1376,7 +1376,7 @@
                   <pic:spPr bwMode="auto">
                     <a:xfrm>
                       <a:off x="0" y="0"/>
-                      <a:ext cx="5334000" cy="3294076"/>
+                      <a:ext cx="5334000" cy="3295449"/>
                     </a:xfrm>
                     <a:prstGeom prst="rect">
                       <a:avLst/>
@@ -1425,7 +1425,7 @@
       <w:r>
         <w:drawing>
           <wp:inline>
-            <wp:extent cx="5334000" cy="3294076"/>
+            <wp:extent cx="5334000" cy="3295449"/>
             <wp:effectExtent b="0" l="0" r="0" t="0"/>
             <wp:docPr descr="Figure 4: Frequency of occurrence of samples positive based on water quality indicator Enterococcus spp. broken down by sampling site at Inverness in Calgary, Alberta." title="" id="1" name="Picture"/>
             <a:graphic>
@@ -1446,7 +1446,7 @@
                   <pic:spPr bwMode="auto">
                     <a:xfrm>
                       <a:off x="0" y="0"/>
-                      <a:ext cx="5334000" cy="3294076"/>
+                      <a:ext cx="5334000" cy="3295449"/>
                     </a:xfrm>
                     <a:prstGeom prst="rect">
                       <a:avLst/>
@@ -1511,7 +1511,7 @@
       <w:r>
         <w:drawing>
           <wp:inline>
-            <wp:extent cx="5334000" cy="3295334"/>
+            <wp:extent cx="5334000" cy="3296708"/>
             <wp:effectExtent b="0" l="0" r="0" t="0"/>
             <wp:docPr descr="Figure 5: Violin plot of Enterococcus log10 values (top) and scatterplot ofthermotolerant coliforms log10 (bottom) values in McCall Lake Stormwater Facility over 21 weeks broken down by sampling site (i.e., ML2, ML1, PR60, 3/4). The red dotted line respresents the USEPA guidelines for recreational water quality STV (top) and Alberta Environments thermotolerant coliform guideline (below)" title="" id="1" name="Picture"/>
             <a:graphic>
@@ -1532,7 +1532,7 @@
                   <pic:spPr bwMode="auto">
                     <a:xfrm>
                       <a:off x="0" y="0"/>
-                      <a:ext cx="5334000" cy="3295334"/>
+                      <a:ext cx="5334000" cy="3296708"/>
                     </a:xfrm>
                     <a:prstGeom prst="rect">
                       <a:avLst/>
@@ -1673,7 +1673,7 @@
       <w:r>
         <w:drawing>
           <wp:inline>
-            <wp:extent cx="5334000" cy="3294076"/>
+            <wp:extent cx="5334000" cy="3295449"/>
             <wp:effectExtent b="0" l="0" r="0" t="0"/>
             <wp:docPr descr="Figure 6: Frequency of occurrence of samples positive based on MST marker HF183 and HumM2 for human fecal contamination broken down by sampling site in Calgary, Alberta." title="" id="1" name="Picture"/>
             <a:graphic>
@@ -1694,7 +1694,7 @@
                   <pic:spPr bwMode="auto">
                     <a:xfrm>
                       <a:off x="0" y="0"/>
-                      <a:ext cx="5334000" cy="3294076"/>
+                      <a:ext cx="5334000" cy="3295449"/>
                     </a:xfrm>
                     <a:prstGeom prst="rect">
                       <a:avLst/>
@@ -1728,7 +1728,7 @@
       <w:r>
         <w:drawing>
           <wp:inline>
-            <wp:extent cx="5334000" cy="3294076"/>
+            <wp:extent cx="5334000" cy="3295449"/>
             <wp:effectExtent b="0" l="0" r="0" t="0"/>
             <wp:docPr descr="Figure 7: Frequency of occurrence of samples positive based on MST marker CG01 and LeeSg for human fecal contamination broken down by sampling site in Calgary, Alberta." title="" id="1" name="Picture"/>
             <a:graphic>
@@ -1749,7 +1749,7 @@
                   <pic:spPr bwMode="auto">
                     <a:xfrm>
                       <a:off x="0" y="0"/>
-                      <a:ext cx="5334000" cy="3294076"/>
+                      <a:ext cx="5334000" cy="3295449"/>
                     </a:xfrm>
                     <a:prstGeom prst="rect">
                       <a:avLst/>
@@ -1791,7 +1791,7 @@
       <w:r>
         <w:drawing>
           <wp:inline>
-            <wp:extent cx="5334000" cy="3295334"/>
+            <wp:extent cx="5334000" cy="3296708"/>
             <wp:effectExtent b="0" l="0" r="0" t="0"/>
             <wp:docPr descr="Figure 8: Box and Whisker Plot of HF183 levels by sampling site in McCall Lake (ML2 n=38, ML1 n=6, PR60 n=13, Inlet ¾ n= 5). The outer edges of the box represent the 25th and 75th percentiles (i.e., interquartile range), and the line within the box represents the median. The location of median indicates the skew of the data. The whiskers represent the interquartile range*1.5. The outliers are determined by being greater or less than 1.5 times the upper of lower interquartile ranges as represented by circles." title="" id="1" name="Picture"/>
             <a:graphic>
@@ -1812,7 +1812,7 @@
                   <pic:spPr bwMode="auto">
                     <a:xfrm>
                       <a:off x="0" y="0"/>
-                      <a:ext cx="5334000" cy="3295334"/>
+                      <a:ext cx="5334000" cy="3296708"/>
                     </a:xfrm>
                     <a:prstGeom prst="rect">
                       <a:avLst/>
@@ -1854,7 +1854,7 @@
       <w:r>
         <w:drawing>
           <wp:inline>
-            <wp:extent cx="5334000" cy="3294076"/>
+            <wp:extent cx="5334000" cy="3295449"/>
             <wp:effectExtent b="0" l="0" r="0" t="0"/>
             <wp:docPr descr="Figure 9: Temporal pattern of occurrence HF183 log10 concentrations at all sampling sites in McCall Lake (top), Country Hills (middle), and Inverness (botton) over the 21-week sampling season. The limit of quantification95 (LOQ95) as a black dotted line. The black arrows represent long holiday weekends." title="" id="1" name="Picture"/>
             <a:graphic>
@@ -1875,7 +1875,7 @@
                   <pic:spPr bwMode="auto">
                     <a:xfrm>
                       <a:off x="0" y="0"/>
-                      <a:ext cx="5334000" cy="3294076"/>
+                      <a:ext cx="5334000" cy="3295449"/>
                     </a:xfrm>
                     <a:prstGeom prst="rect">
                       <a:avLst/>
@@ -1925,7 +1925,7 @@
       <w:r>
         <w:drawing>
           <wp:inline>
-            <wp:extent cx="5334000" cy="3294076"/>
+            <wp:extent cx="5334000" cy="3295449"/>
             <wp:effectExtent b="0" l="0" r="0" t="0"/>
             <wp:docPr descr="Figure 10: Temporal pattern of occurrence HuMm2 log10 concentrations at all sampling sites in McCall Lake over the 21-week sampling season. The limit of quantification95 (LOQ95) as a black dotted lines." title="" id="1" name="Picture"/>
             <a:graphic>
@@ -1946,7 +1946,7 @@
                   <pic:spPr bwMode="auto">
                     <a:xfrm>
                       <a:off x="0" y="0"/>
-                      <a:ext cx="5334000" cy="3294076"/>
+                      <a:ext cx="5334000" cy="3295449"/>
                     </a:xfrm>
                     <a:prstGeom prst="rect">
                       <a:avLst/>
@@ -1996,7 +1996,7 @@
       <w:r>
         <w:drawing>
           <wp:inline>
-            <wp:extent cx="5334000" cy="3294076"/>
+            <wp:extent cx="5334000" cy="3295449"/>
             <wp:effectExtent b="0" l="0" r="0" t="0"/>
             <wp:docPr descr="Figure 11: Temporal pattern of occurrence of LeeSg concentrations at all sampling sites in McCall Lake over the 21-week sampling season. The limit of quantification95 (LOQ95) as a blue dotted line. The black arrows represent greater than 10 mm of rain in the previous 72 hours." title="" id="1" name="Picture"/>
             <a:graphic>
@@ -2017,7 +2017,7 @@
                   <pic:spPr bwMode="auto">
                     <a:xfrm>
                       <a:off x="0" y="0"/>
-                      <a:ext cx="5334000" cy="3294076"/>
+                      <a:ext cx="5334000" cy="3295449"/>
                     </a:xfrm>
                     <a:prstGeom prst="rect">
                       <a:avLst/>
@@ -2157,7 +2157,7 @@
       <w:r>
         <w:drawing>
           <wp:inline>
-            <wp:extent cx="5334000" cy="3294076"/>
+            <wp:extent cx="5334000" cy="3295449"/>
             <wp:effectExtent b="0" l="0" r="0" t="0"/>
             <wp:docPr descr="Figure 12: The frequency of occurence of the enteric bacterial pathogen A. butzleri Campylobacter spp., Salmonella spp., in the Calgary, Alberta stormwater ponds." title="" id="1" name="Picture"/>
             <a:graphic>
@@ -2178,7 +2178,7 @@
                   <pic:spPr bwMode="auto">
                     <a:xfrm>
                       <a:off x="0" y="0"/>
-                      <a:ext cx="5334000" cy="3294076"/>
+                      <a:ext cx="5334000" cy="3295449"/>
                     </a:xfrm>
                     <a:prstGeom prst="rect">
                       <a:avLst/>
@@ -2381,7 +2381,7 @@
       <w:r>
         <w:drawing>
           <wp:inline>
-            <wp:extent cx="5334000" cy="3294076"/>
+            <wp:extent cx="5334000" cy="3295449"/>
             <wp:effectExtent b="0" l="0" r="0" t="0"/>
             <wp:docPr descr="Figure 13: Temporal pattern of occurrence A. butzleri log10 concentrations at all sampling sites at Country Hills (top), Inverness (middle), and McCall Lake (bottom), over the 21-week sampling season. The limit of quantification95 (LOQ95) as a black dotted line. The black arrows represent rainfall greater than 10 mm." title="" id="1" name="Picture"/>
             <a:graphic>
@@ -2402,7 +2402,7 @@
                   <pic:spPr bwMode="auto">
                     <a:xfrm>
                       <a:off x="0" y="0"/>
-                      <a:ext cx="5334000" cy="3294076"/>
+                      <a:ext cx="5334000" cy="3295449"/>
                     </a:xfrm>
                     <a:prstGeom prst="rect">
                       <a:avLst/>

</xml_diff>